<commit_message>
Test case for markers updated
</commit_message>
<xml_diff>
--- a/Files/Testing.docx
+++ b/Files/Testing.docx
@@ -95,10 +95,22 @@
         <w:tab/>
       </w:r>
       <w:r>
-        <w:t xml:space="preserve">To place a marker, choose either a pothole or an accident, </w:t>
-      </w:r>
-      <w:r>
-        <w:t>which are located on the top left hand side of the screen.</w:t>
+        <w:t>To place a marker, choose either a pothole or an accident</w:t>
+      </w:r>
+      <w:r>
+        <w:t xml:space="preserve"> marker</w:t>
+      </w:r>
+      <w:r>
+        <w:t xml:space="preserve">, </w:t>
+      </w:r>
+      <w:r>
+        <w:t xml:space="preserve">which are located on the top </w:t>
+      </w:r>
+      <w:r>
+        <w:t>right</w:t>
+      </w:r>
+      <w:r>
+        <w:t xml:space="preserve"> hand side of the screen.</w:t>
       </w:r>
     </w:p>
     <w:p>
@@ -132,37 +144,11 @@
         <w:ind w:left="1440" w:hanging="720"/>
       </w:pPr>
       <w:r>
-        <w:t>4</w:t>
-      </w:r>
-      <w:r>
-        <w:t>.0</w:t>
+        <w:t>5.0</w:t>
       </w:r>
       <w:r>
         <w:tab/>
-      </w:r>
-      <w:r>
-        <w:t>A</w:t>
-      </w:r>
-      <w:r>
-        <w:t>n accident</w:t>
-      </w:r>
-      <w:r>
-        <w:t xml:space="preserve"> </w:t>
-      </w:r>
-      <w:r>
-        <w:t xml:space="preserve">marker </w:t>
-      </w:r>
-      <w:r>
-        <w:t>wil</w:t>
-      </w:r>
-      <w:r>
-        <w:t>l not be visible on the map after an hour has passed</w:t>
-      </w:r>
-      <w:r>
-        <w:t>, as accidents don’t generally last longer</w:t>
-      </w:r>
-      <w:r>
-        <w:t>.</w:t>
+        <w:t>Accident markers are represented by a yellow “A” marker.</w:t>
       </w:r>
     </w:p>
     <w:p>
@@ -171,31 +157,11 @@
         <w:ind w:left="1440" w:hanging="720"/>
       </w:pPr>
       <w:r>
-        <w:t>5</w:t>
-      </w:r>
-      <w:r>
-        <w:t>.0</w:t>
+        <w:t>6.0</w:t>
       </w:r>
       <w:r>
         <w:tab/>
-      </w:r>
-      <w:r>
-        <w:t xml:space="preserve">Potholes will </w:t>
-      </w:r>
-      <w:r>
-        <w:t xml:space="preserve">always remain on the map, however </w:t>
-      </w:r>
-      <w:r>
-        <w:t xml:space="preserve">the </w:t>
-      </w:r>
-      <w:r>
-        <w:t>admin can decide if they want to put the pothole as “fixed” which will turn the colour of the marker to green</w:t>
-      </w:r>
-      <w:r>
-        <w:t>, or they can remove the marker altogether</w:t>
-      </w:r>
-      <w:r>
-        <w:t>.</w:t>
+        <w:t>Potholes are represented by an orange “P” marker.</w:t>
       </w:r>
     </w:p>
     <w:p>
@@ -203,9 +169,8 @@
         <w:pStyle w:val="NormalWeb"/>
         <w:ind w:left="1440" w:hanging="720"/>
       </w:pPr>
-      <w:proofErr w:type="gramStart"/>
-      <w:r>
-        <w:t>6</w:t>
+      <w:r>
+        <w:t>7</w:t>
       </w:r>
       <w:r>
         <w:t>.0</w:t>
@@ -214,14 +179,25 @@
         <w:tab/>
       </w:r>
       <w:r>
-        <w:t>To</w:t>
-      </w:r>
-      <w:proofErr w:type="gramEnd"/>
-      <w:r>
-        <w:t xml:space="preserve"> s</w:t>
-      </w:r>
-      <w:r>
-        <w:t>uccessfully login to an account a valid email and password must be entered</w:t>
+        <w:t>A</w:t>
+      </w:r>
+      <w:r>
+        <w:t>n accident</w:t>
+      </w:r>
+      <w:r>
+        <w:t xml:space="preserve"> </w:t>
+      </w:r>
+      <w:r>
+        <w:t xml:space="preserve">marker </w:t>
+      </w:r>
+      <w:r>
+        <w:t>wil</w:t>
+      </w:r>
+      <w:r>
+        <w:t>l not be visible on the map after an hour has passed</w:t>
+      </w:r>
+      <w:r>
+        <w:t>, as accidents don’t generally last longer</w:t>
       </w:r>
       <w:r>
         <w:t>.</w:t>
@@ -230,10 +206,10 @@
     <w:p>
       <w:pPr>
         <w:pStyle w:val="NormalWeb"/>
-        <w:ind w:left="720"/>
-      </w:pPr>
-      <w:r>
-        <w:t>7</w:t>
+        <w:ind w:left="1440" w:hanging="720"/>
+      </w:pPr>
+      <w:r>
+        <w:t>8</w:t>
       </w:r>
       <w:r>
         <w:t>.0</w:t>
@@ -242,10 +218,22 @@
         <w:tab/>
       </w:r>
       <w:r>
-        <w:t xml:space="preserve">User name will be </w:t>
-      </w:r>
-      <w:r>
-        <w:t>“admin123”.</w:t>
+        <w:t xml:space="preserve">Potholes will </w:t>
+      </w:r>
+      <w:r>
+        <w:t xml:space="preserve">always remain on the map, however </w:t>
+      </w:r>
+      <w:r>
+        <w:t xml:space="preserve">the </w:t>
+      </w:r>
+      <w:r>
+        <w:t>admin can decide if they want to put the pothole as “fixed” which will turn the colour of the marker to green</w:t>
+      </w:r>
+      <w:r>
+        <w:t>, or they can remove the marker altogether</w:t>
+      </w:r>
+      <w:r>
+        <w:t>.</w:t>
       </w:r>
     </w:p>
     <w:p>
@@ -253,8 +241,9 @@
         <w:pStyle w:val="NormalWeb"/>
         <w:ind w:left="1440" w:hanging="720"/>
       </w:pPr>
-      <w:r>
-        <w:t>8</w:t>
+      <w:proofErr w:type="gramStart"/>
+      <w:r>
+        <w:t>9</w:t>
       </w:r>
       <w:r>
         <w:t>.0</w:t>
@@ -263,16 +252,14 @@
         <w:tab/>
       </w:r>
       <w:r>
-        <w:t xml:space="preserve">The password </w:t>
-      </w:r>
-      <w:r>
-        <w:t>will be “</w:t>
-      </w:r>
-      <w:r>
-        <w:t>12345</w:t>
-      </w:r>
-      <w:r>
-        <w:t>”</w:t>
+        <w:t>To</w:t>
+      </w:r>
+      <w:proofErr w:type="gramEnd"/>
+      <w:r>
+        <w:t xml:space="preserve"> s</w:t>
+      </w:r>
+      <w:r>
+        <w:t>uccessfully login to an account a valid email and password must be entered</w:t>
       </w:r>
       <w:r>
         <w:t>.</w:t>
@@ -281,10 +268,10 @@
     <w:p>
       <w:pPr>
         <w:pStyle w:val="NormalWeb"/>
-        <w:ind w:left="1440" w:hanging="720"/>
-      </w:pPr>
-      <w:r>
-        <w:t>9</w:t>
+        <w:ind w:left="720"/>
+      </w:pPr>
+      <w:r>
+        <w:t>10</w:t>
       </w:r>
       <w:r>
         <w:t>.0</w:t>
@@ -293,7 +280,10 @@
         <w:tab/>
       </w:r>
       <w:r>
-        <w:t>The username will be visible, but the password will be encrypted.</w:t>
+        <w:t xml:space="preserve">User name will be </w:t>
+      </w:r>
+      <w:r>
+        <w:t>“admin123”.</w:t>
       </w:r>
     </w:p>
     <w:p>
@@ -302,7 +292,55 @@
         <w:ind w:left="1440" w:hanging="720"/>
       </w:pPr>
       <w:r>
-        <w:t>10</w:t>
+        <w:t>11</w:t>
+      </w:r>
+      <w:r>
+        <w:t>.0</w:t>
+      </w:r>
+      <w:r>
+        <w:tab/>
+      </w:r>
+      <w:r>
+        <w:t xml:space="preserve">The password </w:t>
+      </w:r>
+      <w:r>
+        <w:t>will be “</w:t>
+      </w:r>
+      <w:r>
+        <w:t>12345</w:t>
+      </w:r>
+      <w:r>
+        <w:t>”</w:t>
+      </w:r>
+      <w:r>
+        <w:t>.</w:t>
+      </w:r>
+    </w:p>
+    <w:p>
+      <w:pPr>
+        <w:pStyle w:val="NormalWeb"/>
+        <w:ind w:left="1440" w:hanging="720"/>
+      </w:pPr>
+      <w:r>
+        <w:t>12</w:t>
+      </w:r>
+      <w:r>
+        <w:t>.0</w:t>
+      </w:r>
+      <w:r>
+        <w:tab/>
+      </w:r>
+      <w:r>
+        <w:t>The username will be visible, but the password will be encrypted.</w:t>
+      </w:r>
+    </w:p>
+    <w:p>
+      <w:pPr>
+        <w:pStyle w:val="NormalWeb"/>
+        <w:ind w:left="1440" w:hanging="720"/>
+      </w:pPr>
+      <w:r>
+        <w:t>13</w:t>
       </w:r>
       <w:r>
         <w:t>.0</w:t>
@@ -318,7 +356,7 @@
         <w:ind w:left="1440" w:hanging="720"/>
       </w:pPr>
       <w:r>
-        <w:t>11</w:t>
+        <w:t>14</w:t>
       </w:r>
       <w:r>
         <w:t>.0</w:t>
@@ -336,7 +374,7 @@
         <w:ind w:left="1440" w:hanging="720"/>
       </w:pPr>
       <w:r>
-        <w:t>12</w:t>
+        <w:t>15</w:t>
       </w:r>
       <w:r>
         <w:t>.0</w:t>
@@ -363,7 +401,7 @@
         <w:ind w:left="1440" w:hanging="720"/>
       </w:pPr>
       <w:r>
-        <w:t>13</w:t>
+        <w:t>16</w:t>
       </w:r>
       <w:r>
         <w:t>.0</w:t>
@@ -384,7 +422,7 @@
         <w:ind w:left="1440" w:hanging="720"/>
       </w:pPr>
       <w:r>
-        <w:t>14</w:t>
+        <w:t>17</w:t>
       </w:r>
       <w:r>
         <w:t>.0</w:t>
@@ -404,27 +442,6 @@
       <w:r>
         <w:tab/>
       </w:r>
-    </w:p>
-    <w:p>
-      <w:pPr>
-        <w:spacing w:before="100" w:beforeAutospacing="1" w:after="100" w:afterAutospacing="1" w:line="240" w:lineRule="auto"/>
-        <w:outlineLvl w:val="3"/>
-        <w:rPr>
-          <w:rFonts w:ascii="Times New Roman" w:eastAsia="Times New Roman" w:hAnsi="Times New Roman" w:cs="Times New Roman"/>
-          <w:b/>
-          <w:bCs/>
-          <w:sz w:val="24"/>
-          <w:szCs w:val="24"/>
-        </w:rPr>
-      </w:pPr>
-    </w:p>
-    <w:p>
-      <w:pPr>
-        <w:pStyle w:val="NormalWeb"/>
-        <w:rPr>
-          <w:color w:val="FF0000"/>
-        </w:rPr>
-      </w:pPr>
       <w:bookmarkStart w:id="0" w:name="_GoBack"/>
       <w:bookmarkEnd w:id="0"/>
     </w:p>

</xml_diff>